<commit_message>
Add Bug Tracking report here
</commit_message>
<xml_diff>
--- a/BugTrackingTool.docx
+++ b/BugTrackingTool.docx
@@ -20,17 +20,7 @@
           <w:sz w:val="26"/>
           <w:szCs w:val="26"/>
         </w:rPr>
-        <w:t>Introduction to tool</w:t>
-      </w:r>
-      <w:r>
-        <w:rPr>
-          <w:rFonts w:ascii="Times New Roman" w:hAnsi="Times New Roman" w:cs="Times New Roman"/>
-          <w:b/>
-          <w:bCs/>
-          <w:sz w:val="26"/>
-          <w:szCs w:val="26"/>
-        </w:rPr>
-        <w:t>: -</w:t>
+        <w:t>Jira</w:t>
       </w:r>
     </w:p>
     <w:p>
@@ -39,8 +29,8 @@
           <w:rFonts w:ascii="Times New Roman" w:hAnsi="Times New Roman" w:cs="Times New Roman"/>
           <w:b/>
           <w:bCs/>
-          <w:sz w:val="26"/>
-          <w:szCs w:val="26"/>
+          <w:sz w:val="28"/>
+          <w:szCs w:val="28"/>
         </w:rPr>
       </w:pPr>
       <w:r>
@@ -51,27 +41,49 @@
           <w:sz w:val="26"/>
           <w:szCs w:val="26"/>
         </w:rPr>
-        <w:t>Download and configuration details</w:t>
-      </w:r>
-      <w:r>
-        <w:rPr>
-          <w:rFonts w:ascii="Times New Roman" w:hAnsi="Times New Roman" w:cs="Times New Roman"/>
-          <w:b/>
-          <w:bCs/>
-          <w:sz w:val="26"/>
-          <w:szCs w:val="26"/>
-        </w:rPr>
-        <w:t>:-</w:t>
+        <w:t>Introduction to tool: -</w:t>
+      </w:r>
+      <w:r>
+        <w:rPr>
+          <w:rFonts w:ascii="Times New Roman" w:hAnsi="Times New Roman" w:cs="Times New Roman"/>
+          <w:lang w:val="en"/>
+        </w:rPr>
+        <w:t xml:space="preserve"> </w:t>
+      </w:r>
+      <w:r>
+        <w:rPr>
+          <w:rFonts w:ascii="Times New Roman" w:hAnsi="Times New Roman" w:cs="Times New Roman"/>
+          <w:sz w:val="24"/>
+          <w:szCs w:val="24"/>
+          <w:lang w:val="en"/>
+        </w:rPr>
+        <w:t>Jira is a defect tracking/project management tool by Atlassian, Inc</w:t>
+      </w:r>
+      <w:r>
+        <w:rPr>
+          <w:rFonts w:ascii="Times New Roman" w:hAnsi="Times New Roman" w:cs="Times New Roman"/>
+          <w:sz w:val="24"/>
+          <w:szCs w:val="24"/>
+          <w:lang w:val="en"/>
+        </w:rPr>
+        <w:t xml:space="preserve">., the current </w:t>
+      </w:r>
+      <w:r>
+        <w:rPr>
+          <w:rFonts w:ascii="Times New Roman" w:hAnsi="Times New Roman" w:cs="Times New Roman"/>
+          <w:sz w:val="24"/>
+          <w:szCs w:val="24"/>
+          <w:lang w:val="en"/>
+        </w:rPr>
+        <w:t>version is 6 which is platform independent.</w:t>
       </w:r>
     </w:p>
     <w:p>
       <w:pPr>
         <w:rPr>
           <w:rFonts w:ascii="Times New Roman" w:hAnsi="Times New Roman" w:cs="Times New Roman"/>
-          <w:b/>
-          <w:bCs/>
-          <w:sz w:val="26"/>
-          <w:szCs w:val="26"/>
+          <w:sz w:val="24"/>
+          <w:szCs w:val="24"/>
         </w:rPr>
       </w:pPr>
       <w:r>
@@ -82,17 +94,37 @@
           <w:sz w:val="26"/>
           <w:szCs w:val="26"/>
         </w:rPr>
-        <w:t>Usage of Tool</w:t>
-      </w:r>
-      <w:r>
-        <w:rPr>
-          <w:rFonts w:ascii="Times New Roman" w:hAnsi="Times New Roman" w:cs="Times New Roman"/>
-          <w:b/>
-          <w:bCs/>
-          <w:sz w:val="26"/>
-          <w:szCs w:val="26"/>
-        </w:rPr>
-        <w:t>:-</w:t>
+        <w:t>Download and configuration details</w:t>
+      </w:r>
+      <w:r>
+        <w:rPr>
+          <w:rFonts w:ascii="Times New Roman" w:hAnsi="Times New Roman" w:cs="Times New Roman"/>
+          <w:b/>
+          <w:bCs/>
+          <w:sz w:val="26"/>
+          <w:szCs w:val="26"/>
+        </w:rPr>
+        <w:t>: -</w:t>
+      </w:r>
+      <w:bookmarkStart w:id="0" w:name="_GoBack"/>
+      <w:bookmarkEnd w:id="0"/>
+      <w:r>
+        <w:rPr>
+          <w:rFonts w:ascii="Times New Roman" w:hAnsi="Times New Roman" w:cs="Times New Roman"/>
+          <w:b/>
+          <w:bCs/>
+          <w:sz w:val="26"/>
+          <w:szCs w:val="26"/>
+        </w:rPr>
+        <w:t xml:space="preserve"> </w:t>
+      </w:r>
+      <w:r>
+        <w:rPr>
+          <w:rFonts w:ascii="Times New Roman" w:hAnsi="Times New Roman" w:cs="Times New Roman"/>
+          <w:sz w:val="24"/>
+          <w:szCs w:val="24"/>
+        </w:rPr>
+        <w:t>[19]</w:t>
       </w:r>
     </w:p>
     <w:p>
@@ -113,7 +145,7 @@
           <w:sz w:val="26"/>
           <w:szCs w:val="26"/>
         </w:rPr>
-        <w:t>Strengths: -</w:t>
+        <w:t>Usage of Tool:-</w:t>
       </w:r>
     </w:p>
     <w:p>
@@ -134,27 +166,7 @@
           <w:sz w:val="26"/>
           <w:szCs w:val="26"/>
         </w:rPr>
-        <w:t>W</w:t>
-      </w:r>
-      <w:r>
-        <w:rPr>
-          <w:rFonts w:ascii="Times New Roman" w:hAnsi="Times New Roman" w:cs="Times New Roman"/>
-          <w:b/>
-          <w:bCs/>
-          <w:sz w:val="26"/>
-          <w:szCs w:val="26"/>
-        </w:rPr>
-        <w:t>eaknesses</w:t>
-      </w:r>
-      <w:r>
-        <w:rPr>
-          <w:rFonts w:ascii="Times New Roman" w:hAnsi="Times New Roman" w:cs="Times New Roman"/>
-          <w:b/>
-          <w:bCs/>
-          <w:sz w:val="26"/>
-          <w:szCs w:val="26"/>
-        </w:rPr>
-        <w:t>: -</w:t>
+        <w:t>Strengths: -</w:t>
       </w:r>
     </w:p>
     <w:p>
@@ -175,17 +187,7 @@
           <w:sz w:val="26"/>
           <w:szCs w:val="26"/>
         </w:rPr>
-        <w:t>User Reviews of the tool</w:t>
-      </w:r>
-      <w:r>
-        <w:rPr>
-          <w:rFonts w:ascii="Times New Roman" w:hAnsi="Times New Roman" w:cs="Times New Roman"/>
-          <w:b/>
-          <w:bCs/>
-          <w:sz w:val="26"/>
-          <w:szCs w:val="26"/>
-        </w:rPr>
-        <w:t>: -</w:t>
+        <w:t>Weaknesses: -</w:t>
       </w:r>
     </w:p>
     <w:p>
@@ -206,17 +208,28 @@
           <w:sz w:val="26"/>
           <w:szCs w:val="26"/>
         </w:rPr>
-        <w:t>Snapshots of tool usage using selected code samples</w:t>
-      </w:r>
-      <w:r>
-        <w:rPr>
-          <w:rFonts w:ascii="Times New Roman" w:hAnsi="Times New Roman" w:cs="Times New Roman"/>
-          <w:b/>
-          <w:bCs/>
-          <w:sz w:val="26"/>
-          <w:szCs w:val="26"/>
-        </w:rPr>
-        <w:t>:-</w:t>
+        <w:t>User Reviews of the tool: -</w:t>
+      </w:r>
+    </w:p>
+    <w:p>
+      <w:pPr>
+        <w:rPr>
+          <w:rFonts w:ascii="Times New Roman" w:hAnsi="Times New Roman" w:cs="Times New Roman"/>
+          <w:b/>
+          <w:bCs/>
+          <w:sz w:val="26"/>
+          <w:szCs w:val="26"/>
+        </w:rPr>
+      </w:pPr>
+      <w:r>
+        <w:rPr>
+          <w:rFonts w:ascii="Times New Roman" w:hAnsi="Times New Roman" w:cs="Times New Roman"/>
+          <w:b/>
+          <w:bCs/>
+          <w:sz w:val="26"/>
+          <w:szCs w:val="26"/>
+        </w:rPr>
+        <w:t>Snapshots of tool usage using selected code samples:-</w:t>
       </w:r>
     </w:p>
     <w:p>
@@ -295,22 +308,15 @@
           <w:sz w:val="26"/>
           <w:szCs w:val="26"/>
         </w:rPr>
-        <w:t>Outcome of the tool</w:t>
-      </w:r>
-      <w:r>
-        <w:rPr>
-          <w:rFonts w:ascii="Times New Roman" w:hAnsi="Times New Roman" w:cs="Times New Roman"/>
-          <w:b/>
-          <w:bCs/>
-          <w:sz w:val="26"/>
-          <w:szCs w:val="26"/>
-        </w:rPr>
-        <w:t>:-</w:t>
+        <w:t>Outcome of the tool:-</w:t>
       </w:r>
     </w:p>
     <w:p>
-      <w:bookmarkStart w:id="0" w:name="_GoBack"/>
-      <w:bookmarkEnd w:id="0"/>
+      <w:pPr>
+        <w:rPr>
+          <w:rFonts w:ascii="Times New Roman" w:hAnsi="Times New Roman" w:cs="Times New Roman"/>
+        </w:rPr>
+      </w:pPr>
     </w:p>
     <w:sectPr>
       <w:pgSz w:w="11906" w:h="16838"/>

</xml_diff>